<commit_message>
se322 and se311 projects
</commit_message>
<xml_diff>
--- a/SE322/project/SE322-SRS_Dokument_TomislavZivadinovic3948.docx
+++ b/SE322/project/SE322-SRS_Dokument_TomislavZivadinovic3948.docx
@@ -10,8 +10,8 @@
           <w:lang w:val="sr-Latn-RS"/>
         </w:rPr>
       </w:pPr>
-      <w:bookmarkStart w:id="0" w:name="_Toc439994665"/>
-      <w:bookmarkStart w:id="1" w:name="_Toc352609381"/>
+      <w:bookmarkStart w:id="0" w:name="_Toc352609381"/>
+      <w:bookmarkStart w:id="1" w:name="_Toc439994665"/>
     </w:p>
     <w:p>
       <w:pPr>
@@ -4022,6 +4022,7 @@
     <w:p>
       <w:pPr>
         <w:numPr>
+          <w:ilvl w:val="0"/>
           <w:numId w:val="0"/>
         </w:numPr>
         <w:spacing w:before="120"/>
@@ -4033,6 +4034,7 @@
     <w:p>
       <w:pPr>
         <w:numPr>
+          <w:ilvl w:val="0"/>
           <w:numId w:val="0"/>
         </w:numPr>
         <w:spacing w:before="120"/>
@@ -4044,6 +4046,7 @@
     <w:p>
       <w:pPr>
         <w:numPr>
+          <w:ilvl w:val="0"/>
           <w:numId w:val="0"/>
         </w:numPr>
         <w:spacing w:before="120"/>
@@ -4141,9 +4144,9 @@
           <w:lang w:val="sr-Latn-RS"/>
         </w:rPr>
       </w:pPr>
-      <w:bookmarkStart w:id="10" w:name="_Toc439994677"/>
+      <w:bookmarkStart w:id="10" w:name="_Toc16949451"/>
       <w:bookmarkStart w:id="11" w:name="_Toc352609389"/>
-      <w:bookmarkStart w:id="12" w:name="_Toc16949451"/>
+      <w:bookmarkStart w:id="12" w:name="_Toc439994677"/>
       <w:bookmarkStart w:id="13" w:name="_Toc18879568"/>
       <w:r>
         <w:rPr>
@@ -6725,16 +6728,7 @@
           <w:rFonts w:cs="Arial"/>
           <w:lang w:val="sr-Latn-RS"/>
         </w:rPr>
-        <w:t>Funkcionalni za</w:t>
-      </w:r>
-      <w:bookmarkStart w:id="66" w:name="_GoBack"/>
-      <w:bookmarkEnd w:id="66"/>
-      <w:r>
-        <w:rPr>
-          <w:rFonts w:cs="Arial"/>
-          <w:lang w:val="sr-Latn-RS"/>
-        </w:rPr>
-        <w:t>htevi</w:t>
+        <w:t>Funkcionalni zahtevi</w:t>
       </w:r>
     </w:p>
     <w:p>
@@ -6771,29 +6765,14 @@
     </w:p>
     <w:p>
       <w:pPr>
-        <w:rPr>
-          <w:rFonts w:cs="Arial"/>
-          <w:lang w:val="sr-Latn-RS"/>
-        </w:rPr>
-      </w:pPr>
-      <w:r>
-        <w:rPr>
-          <w:rFonts w:cs="Arial"/>
-          <w:lang w:val="sr-Latn-RS"/>
-        </w:rPr>
-        <w:t>Ovaj odeljak opisuje različite aspekte podataka koje će sistem koristiti kao ulazne parametre, obraditi na neki način ili kreirati izlaze.</w:t>
-      </w:r>
-    </w:p>
-    <w:p>
-      <w:pPr>
         <w:pStyle w:val="3"/>
         <w:rPr>
           <w:rFonts w:cs="Arial"/>
           <w:lang w:val="sr-Latn-RS"/>
         </w:rPr>
       </w:pPr>
-      <w:bookmarkStart w:id="25" w:name="_Toc16949464"/>
-      <w:bookmarkStart w:id="26" w:name="_Toc352609396"/>
+      <w:bookmarkStart w:id="25" w:name="_Toc352609396"/>
+      <w:bookmarkStart w:id="26" w:name="_Toc16949464"/>
       <w:bookmarkStart w:id="27" w:name="_Toc18879578"/>
       <w:r>
         <w:rPr>
@@ -6816,23 +6795,51 @@
     <w:p>
       <w:pPr>
         <w:rPr>
-          <w:rFonts w:cs="Arial"/>
-          <w:lang w:val="sr-Latn-RS"/>
-        </w:rPr>
-      </w:pPr>
-      <w:r>
-        <w:rPr>
-          <w:rFonts w:cs="Arial"/>
-          <w:lang w:val="sr-Latn-RS"/>
-        </w:rPr>
-        <w:t>Model podataka je vizuelni prikaz objekata podataka i kolekcija koje će sistem obraditi, kao i odnosa među njima. Uključite model podataka za poslovne operacije kojima se bavi sistem ili logičku reprezentaciju za podatke kojima će sam sistem manipulirati. Modeli podataka najčešće se kreiraju kao entity-reltionship dijagram i preporuka je da se u ovde uključi jedan takav model.</w:t>
-      </w:r>
-      <w:r>
-        <w:rPr>
-          <w:rFonts w:cs="Arial"/>
-          <w:lang w:val="sr-Latn-RS"/>
-        </w:rPr>
-        <w:tab/>
+          <w:lang w:val="sr-Latn-RS"/>
+        </w:rPr>
+      </w:pPr>
+      <w:r>
+        <w:drawing>
+          <wp:inline distT="0" distB="0" distL="114300" distR="114300">
+            <wp:extent cx="6126480" cy="3342640"/>
+            <wp:effectExtent l="0" t="0" r="5715" b="8890"/>
+            <wp:docPr id="5" name="Picture 1"/>
+            <wp:cNvGraphicFramePr>
+              <a:graphicFrameLocks xmlns:a="http://schemas.openxmlformats.org/drawingml/2006/main" noChangeAspect="1"/>
+            </wp:cNvGraphicFramePr>
+            <a:graphic xmlns:a="http://schemas.openxmlformats.org/drawingml/2006/main">
+              <a:graphicData uri="http://schemas.openxmlformats.org/drawingml/2006/picture">
+                <pic:pic xmlns:pic="http://schemas.openxmlformats.org/drawingml/2006/picture">
+                  <pic:nvPicPr>
+                    <pic:cNvPr id="5" name="Picture 1"/>
+                    <pic:cNvPicPr>
+                      <a:picLocks noChangeAspect="1"/>
+                    </pic:cNvPicPr>
+                  </pic:nvPicPr>
+                  <pic:blipFill>
+                    <a:blip r:embed="rId10"/>
+                    <a:stretch>
+                      <a:fillRect/>
+                    </a:stretch>
+                  </pic:blipFill>
+                  <pic:spPr>
+                    <a:xfrm>
+                      <a:off x="0" y="0"/>
+                      <a:ext cx="6126480" cy="3342640"/>
+                    </a:xfrm>
+                    <a:prstGeom prst="rect">
+                      <a:avLst/>
+                    </a:prstGeom>
+                    <a:noFill/>
+                    <a:ln>
+                      <a:noFill/>
+                    </a:ln>
+                  </pic:spPr>
+                </pic:pic>
+              </a:graphicData>
+            </a:graphic>
+          </wp:inline>
+        </w:drawing>
       </w:r>
     </w:p>
     <w:p>
@@ -6843,13 +6850,13 @@
           <w:lang w:val="sr-Latn-RS"/>
         </w:rPr>
       </w:pPr>
-      <w:bookmarkStart w:id="28" w:name="_Toc18879579"/>
-      <w:r>
-        <w:rPr>
-          <w:rFonts w:cs="Arial"/>
-          <w:lang w:val="sr-Latn-RS"/>
-        </w:rPr>
-        <w:t>Rečnik podataka</w:t>
+      <w:bookmarkStart w:id="28" w:name="_Toc18879580"/>
+      <w:r>
+        <w:rPr>
+          <w:rFonts w:cs="Arial"/>
+          <w:lang w:val="sr-Latn-RS"/>
+        </w:rPr>
+        <w:t>Izveštaji</w:t>
       </w:r>
       <w:bookmarkEnd w:id="28"/>
     </w:p>
@@ -6857,15 +6864,82 @@
       <w:pPr>
         <w:rPr>
           <w:rFonts w:cs="Arial"/>
-          <w:lang w:val="sr-Latn-RS"/>
-        </w:rPr>
-      </w:pPr>
-      <w:r>
-        <w:rPr>
-          <w:rFonts w:cs="Arial"/>
-          <w:lang w:val="sr-Latn-RS"/>
-        </w:rPr>
-        <w:t>Rečnik podataka definiše strukture podataka i njihovo značenje, vrstu podataka, dužinu, format i dozvoljene vrednosti za elemente podataka koji čine te strukture. U mnogim slučajevima je bolje kreirati rečnik podataka kao poseban dokument, umesto da ga ugrađujete u okviru SRS-a. To takođe povećava njegov potencijal ponovne upotrebe u drugim projektima.</w:t>
+          <w:color w:val="000000" w:themeColor="text1"/>
+          <w:lang w:val="sr-Latn-RS"/>
+          <w14:textFill>
+            <w14:solidFill>
+              <w14:schemeClr w14:val="tx1"/>
+            </w14:solidFill>
+          </w14:textFill>
+        </w:rPr>
+      </w:pPr>
+      <w:bookmarkStart w:id="29" w:name="_Toc18879581"/>
+      <w:r>
+        <w:rPr>
+          <w:rFonts w:cs="Arial"/>
+          <w:color w:val="000000" w:themeColor="text1"/>
+          <w:lang w:val="sr-Latn-RS"/>
+          <w14:textFill>
+            <w14:solidFill>
+              <w14:schemeClr w14:val="tx1"/>
+            </w14:solidFill>
+          </w14:textFill>
+        </w:rPr>
+        <w:t>REP-1: Svi zaposleni koji su radili u firmi u toku godine – Izveštaj treba da da podatke koji se čuvaju o zaposlenima koji su radili u firmi po izabranoj godini</w:t>
+      </w:r>
+    </w:p>
+    <w:p>
+      <w:pPr>
+        <w:rPr>
+          <w:rFonts w:cs="Arial"/>
+          <w:color w:val="000000" w:themeColor="text1"/>
+          <w:lang w:val="sr-Latn-RS"/>
+          <w14:textFill>
+            <w14:solidFill>
+              <w14:schemeClr w14:val="tx1"/>
+            </w14:solidFill>
+          </w14:textFill>
+        </w:rPr>
+      </w:pPr>
+      <w:r>
+        <w:rPr>
+          <w:rFonts w:cs="Arial"/>
+          <w:color w:val="000000" w:themeColor="text1"/>
+          <w:lang w:val="sr-Latn-RS"/>
+          <w14:textFill>
+            <w14:solidFill>
+              <w14:schemeClr w14:val="tx1"/>
+            </w14:solidFill>
+          </w14:textFill>
+        </w:rPr>
+        <w:t>REP-2: Ukupan profit u godini – Izveštaj treba da da podatke o ukupnom profitu u toku godine</w:t>
+      </w:r>
+    </w:p>
+    <w:p>
+      <w:pPr>
+        <w:rPr>
+          <w:rFonts w:cs="Arial"/>
+          <w:color w:val="000000" w:themeColor="text1"/>
+          <w:lang w:val="sr-Latn-RS"/>
+          <w14:textFill>
+            <w14:solidFill>
+              <w14:schemeClr w14:val="tx1"/>
+            </w14:solidFill>
+          </w14:textFill>
+        </w:rPr>
+      </w:pPr>
+      <w:r>
+        <w:rPr>
+          <w:rFonts w:cs="Arial"/>
+          <w:color w:val="000000" w:themeColor="text1"/>
+          <w:lang w:val="sr-Latn-RS"/>
+          <w14:textFill>
+            <w14:solidFill>
+              <w14:schemeClr w14:val="tx1"/>
+            </w14:solidFill>
+          </w14:textFill>
+        </w:rPr>
+        <w:t>REP-3: Sve porudžbine koje je obavio kupac u godini – Izveštaj treba da vrati podatke o kupcima i njihovim porudžbinama po izabranoj godini</w:t>
       </w:r>
     </w:p>
     <w:p>
@@ -6876,30 +6950,63 @@
           <w:lang w:val="sr-Latn-RS"/>
         </w:rPr>
       </w:pPr>
-      <w:bookmarkStart w:id="29" w:name="_Toc18879580"/>
-      <w:r>
-        <w:rPr>
-          <w:rFonts w:cs="Arial"/>
-          <w:lang w:val="sr-Latn-RS"/>
-        </w:rPr>
-        <w:t>Izveštaji</w:t>
+      <w:r>
+        <w:rPr>
+          <w:rFonts w:cs="Arial"/>
+          <w:lang w:val="sr-Latn-RS"/>
+        </w:rPr>
+        <w:t>Prikupljanje podataka, integritet, zadržavanje i odlaganja</w:t>
       </w:r>
       <w:bookmarkEnd w:id="29"/>
     </w:p>
-    <w:p>
-      <w:pPr>
-        <w:rPr>
-          <w:rFonts w:cs="Arial"/>
-          <w:lang w:val="sr-Latn-RS"/>
-        </w:rPr>
-      </w:pPr>
-      <w:r>
-        <w:rPr>
-          <w:rFonts w:cs="Arial"/>
-          <w:lang w:val="sr-Latn-RS"/>
-        </w:rPr>
-        <w:t>Ako će vaša aplikacija generisati bilo koji izveštaj, identifikujte ih ovde i opišite njihove karakteristike. Ako izveštaj mora biti u skladu s određenim unapred definisanim izgledom, ovde možete to specificirati kao ograničenje, još bolje konkretnim primerom. U suprotnom, usredsredite se na logičke opise sadržaja izveštaja, redosled sortiranja i tako dalje, odlažući detaljan izgled izveštaja do faze projektovanja.</w:t>
-      </w:r>
+    <w:bookmarkEnd w:id="17"/>
+    <w:p>
+      <w:pPr>
+        <w:rPr>
+          <w:rFonts w:cs="Arial"/>
+          <w:lang w:val="sr-Latn-RS"/>
+        </w:rPr>
+      </w:pPr>
+      <w:bookmarkStart w:id="30" w:name="_Toc18879582"/>
+      <w:r>
+        <w:rPr>
+          <w:rFonts w:cs="Arial"/>
+          <w:lang w:val="sr-Latn-RS"/>
+        </w:rPr>
+        <w:t>Podaci će se čuvati u bazi podataka koju koristi sistem. Baza podataka će biti osigurana od neovlašćenog pristupa.</w:t>
+      </w:r>
+    </w:p>
+    <w:p>
+      <w:pPr>
+        <w:rPr>
+          <w:rFonts w:cs="Arial"/>
+          <w:lang w:val="sr-Latn-RS"/>
+        </w:rPr>
+      </w:pPr>
+      <w:r>
+        <w:rPr>
+          <w:rFonts w:cs="Arial"/>
+          <w:lang w:val="sr-Latn-RS"/>
+        </w:rPr>
+        <w:t>Podaci koji se čuvaju o osoba u sistemu moraju poštovati zakon o privatnosti, i s tim smeju da čuvaju i prikazuju samo zakonom dozvoljene podatke.</w:t>
+      </w:r>
+    </w:p>
+    <w:p>
+      <w:pPr>
+        <w:pStyle w:val="2"/>
+        <w:rPr>
+          <w:rFonts w:cs="Arial"/>
+          <w:lang w:val="sr-Latn-RS"/>
+        </w:rPr>
+      </w:pPr>
+      <w:r>
+        <w:rPr>
+          <w:rFonts w:cs="Arial"/>
+          <w:lang w:val="sr-Latn-RS"/>
+        </w:rPr>
+        <w:t>Zahtevi za spoljni interfejs</w:t>
+      </w:r>
+      <w:bookmarkEnd w:id="30"/>
     </w:p>
     <w:p>
       <w:pPr>
@@ -6909,63 +7016,59 @@
           <w:lang w:val="sr-Latn-RS"/>
         </w:rPr>
       </w:pPr>
-      <w:bookmarkStart w:id="30" w:name="_Toc18879581"/>
-      <w:r>
-        <w:rPr>
-          <w:rFonts w:cs="Arial"/>
-          <w:lang w:val="sr-Latn-RS"/>
-        </w:rPr>
-        <w:t>Prikupljanje podataka, integritet, zadržavanje i odlaganja</w:t>
-      </w:r>
-      <w:bookmarkEnd w:id="30"/>
-    </w:p>
-    <w:p>
-      <w:pPr>
-        <w:rPr>
-          <w:rFonts w:cs="Arial"/>
-          <w:lang w:val="sr-Latn-RS"/>
-        </w:rPr>
-      </w:pPr>
-      <w:r>
-        <w:rPr>
-          <w:rFonts w:cs="Arial"/>
-          <w:lang w:val="sr-Latn-RS"/>
-        </w:rPr>
-        <w:t>Ako je relevantno, opišite kako se podaci prikupljaju i održavaju. Navedite sve zahteve koji se odnose na potrebu zaštite integriteta podataka sistema. Identifikujte bilo koje posebne tehnike koje su neophodne, kao što su rezervne kopije, kontrolne tačke ili verifikacija tačnosti podataka. Iznesite propise koje sistem mora primenjivati ili za čuvanje ili za uklanjanje podataka, uključujući privremene podatke, meta podatke, rezidualne podatke (kao što su izbrisani zapisi), keširane podatke, lokalne kopije, arhive i privremene sigurnosne kopije.</w:t>
-      </w:r>
-    </w:p>
-    <w:bookmarkEnd w:id="17"/>
-    <w:p>
-      <w:pPr>
-        <w:pStyle w:val="2"/>
-        <w:rPr>
-          <w:rFonts w:cs="Arial"/>
-          <w:lang w:val="sr-Latn-RS"/>
-        </w:rPr>
-      </w:pPr>
-      <w:bookmarkStart w:id="31" w:name="_Toc18879582"/>
-      <w:r>
-        <w:rPr>
-          <w:rFonts w:cs="Arial"/>
-          <w:lang w:val="sr-Latn-RS"/>
-        </w:rPr>
-        <w:t>Zahtevi za spoljni interfejs</w:t>
+      <w:bookmarkStart w:id="31" w:name="_Toc16949469"/>
+      <w:bookmarkStart w:id="32" w:name="_Toc352609401"/>
+      <w:bookmarkStart w:id="33" w:name="_Toc18879583"/>
+      <w:r>
+        <w:rPr>
+          <w:rFonts w:cs="Arial"/>
+          <w:lang w:val="sr-Latn-RS"/>
+        </w:rPr>
+        <w:t xml:space="preserve">Korisnički </w:t>
       </w:r>
       <w:bookmarkEnd w:id="31"/>
-    </w:p>
-    <w:p>
-      <w:pPr>
-        <w:rPr>
-          <w:rFonts w:cs="Arial"/>
-          <w:lang w:val="sr-Latn-RS"/>
-        </w:rPr>
-      </w:pPr>
-      <w:r>
-        <w:rPr>
-          <w:rFonts w:cs="Arial"/>
-          <w:lang w:val="sr-Latn-RS"/>
-        </w:rPr>
-        <w:t>Ovaj odeljak pruža informacije koje će osigurati da sistem pravilno obavlja komunikaciju sa korisnicima i eksternim hardverskim i softverskim elementima.</w:t>
+      <w:bookmarkEnd w:id="32"/>
+      <w:r>
+        <w:rPr>
+          <w:rFonts w:cs="Arial"/>
+          <w:lang w:val="sr-Latn-RS"/>
+        </w:rPr>
+        <w:t>interfejsi</w:t>
+      </w:r>
+      <w:bookmarkEnd w:id="33"/>
+    </w:p>
+    <w:p>
+      <w:pPr>
+        <w:rPr>
+          <w:rFonts w:cs="Arial"/>
+          <w:lang w:val="sr-Latn-RS"/>
+        </w:rPr>
+      </w:pPr>
+      <w:bookmarkStart w:id="34" w:name="_Toc439994685"/>
+      <w:bookmarkStart w:id="35" w:name="_Toc16949470"/>
+      <w:bookmarkStart w:id="36" w:name="_Toc352609402"/>
+      <w:bookmarkStart w:id="37" w:name="_Toc18879584"/>
+      <w:r>
+        <w:rPr>
+          <w:rFonts w:cs="Arial"/>
+          <w:lang w:val="sr-Latn-RS"/>
+        </w:rPr>
+        <w:t xml:space="preserve">Korisnički interfejs treba da bude jednostavan i lak za korišćenje. S obzirom da će sistem koristiti osobe starosne grupe od 20 do 70 godina, korisnički interfejs treba da bude što pristupačniji i intuitivniji. Boje koje se koriste treba da budu slične boji sa logo-a, nežne za oči i poslovno profesionalne. </w:t>
+      </w:r>
+    </w:p>
+    <w:p>
+      <w:pPr>
+        <w:rPr>
+          <w:rFonts w:cs="Arial"/>
+          <w:lang w:val="sr-Latn-RS"/>
+        </w:rPr>
+      </w:pPr>
+      <w:r>
+        <w:rPr>
+          <w:rFonts w:cs="Arial"/>
+          <w:lang w:val="sr-Latn-RS"/>
+        </w:rPr>
+        <w:t>Prečice na tastaturi treba da budu slične onima koje se koriste u svakodnevnom životu, kopiranja i nalepljivanja, taster „Enter“ za potvrdu, taster „Esc“ za izlazak pop-up prozora(svaki takav prozor takođe treba da sadrži dugme za izlazak iz prozora).</w:t>
       </w:r>
     </w:p>
     <w:p>
@@ -6976,179 +7079,720 @@
           <w:lang w:val="sr-Latn-RS"/>
         </w:rPr>
       </w:pPr>
-      <w:bookmarkStart w:id="32" w:name="_Toc352609401"/>
-      <w:bookmarkStart w:id="33" w:name="_Toc16949469"/>
-      <w:bookmarkStart w:id="34" w:name="_Toc18879583"/>
-      <w:r>
-        <w:rPr>
-          <w:rFonts w:cs="Arial"/>
-          <w:lang w:val="sr-Latn-RS"/>
-        </w:rPr>
-        <w:t xml:space="preserve">Korisnički </w:t>
-      </w:r>
-      <w:bookmarkEnd w:id="32"/>
-      <w:bookmarkEnd w:id="33"/>
-      <w:r>
-        <w:rPr>
-          <w:rFonts w:cs="Arial"/>
-          <w:lang w:val="sr-Latn-RS"/>
-        </w:rPr>
-        <w:t>interfejsi</w:t>
+      <w:r>
+        <w:rPr>
+          <w:rFonts w:cs="Arial"/>
+          <w:lang w:val="sr-Latn-RS"/>
+        </w:rPr>
+        <w:t xml:space="preserve">Softverski </w:t>
       </w:r>
       <w:bookmarkEnd w:id="34"/>
-    </w:p>
-    <w:p>
-      <w:pPr>
-        <w:rPr>
-          <w:rFonts w:cs="Arial"/>
-          <w:lang w:val="sr-Latn-RS"/>
-        </w:rPr>
-      </w:pPr>
-      <w:r>
-        <w:rPr>
-          <w:rFonts w:cs="Arial"/>
-          <w:lang w:val="sr-Latn-RS"/>
-        </w:rPr>
-        <w:t>Opišite logičke karakteristike svakog interfejsa između softverskog proizvoda i korisnika. Ovo može da uključuje jednostavne slike ekrana ili prototipove, bilo koje GUI standarde ili smernice za definisani stil proizvoda kojeg se mora pridržavati, ograničenja po pitanju izgleda ekrana, standarde za dugmiće i funkcije (npr. Help) koje će se pojavljivati na svakom ekranu, prečice na tastaturi, standarde prikazivanja greške i slično. Definišite softverske komponente za koje je potreban korisnički interfejs. Detaljnije pojedinosti o dizajnu korisničkog interfejsa treba da budu dokumentovane u posebnoj specifikaciji korisničkog interfejsa.</w:t>
-      </w:r>
-    </w:p>
-    <w:p>
-      <w:pPr>
-        <w:pStyle w:val="3"/>
-        <w:rPr>
-          <w:rFonts w:cs="Arial"/>
-          <w:lang w:val="sr-Latn-RS"/>
-        </w:rPr>
-      </w:pPr>
-      <w:bookmarkStart w:id="35" w:name="_Toc16949470"/>
-      <w:bookmarkStart w:id="36" w:name="_Toc439994685"/>
-      <w:bookmarkStart w:id="37" w:name="_Toc352609402"/>
-      <w:bookmarkStart w:id="38" w:name="_Toc18879584"/>
-      <w:r>
-        <w:rPr>
-          <w:rFonts w:cs="Arial"/>
-          <w:lang w:val="sr-Latn-RS"/>
-        </w:rPr>
-        <w:t xml:space="preserve">Softverski </w:t>
-      </w:r>
       <w:bookmarkEnd w:id="35"/>
       <w:bookmarkEnd w:id="36"/>
+      <w:r>
+        <w:rPr>
+          <w:rFonts w:cs="Arial"/>
+          <w:lang w:val="sr-Latn-RS"/>
+        </w:rPr>
+        <w:t>interfejsi</w:t>
+      </w:r>
       <w:bookmarkEnd w:id="37"/>
-      <w:r>
-        <w:rPr>
-          <w:rFonts w:cs="Arial"/>
-          <w:lang w:val="sr-Latn-RS"/>
-        </w:rPr>
-        <w:t>interfejsi</w:t>
+    </w:p>
+    <w:p>
+      <w:pPr>
+        <w:rPr>
+          <w:rFonts w:cs="Arial"/>
+          <w:lang w:val="sr-Latn-RS"/>
+        </w:rPr>
+      </w:pPr>
+      <w:bookmarkStart w:id="38" w:name="_Toc439994684"/>
+      <w:bookmarkStart w:id="39" w:name="_Toc16949471"/>
+      <w:bookmarkStart w:id="40" w:name="_Toc352609403"/>
+      <w:bookmarkStart w:id="41" w:name="_Toc18879585"/>
+      <w:bookmarkStart w:id="42" w:name="_Toc439994686"/>
+      <w:r>
+        <w:rPr>
+          <w:rFonts w:cs="Arial"/>
+          <w:lang w:val="sr-Latn-RS"/>
+        </w:rPr>
+        <w:t>Sistem će komunicirati sa već postojećom aplikacijom za knjigovođstvo. Sistem treba da klikom na dugme odvede korisnika do aplikacije gde će nastaviti sa radom.</w:t>
+      </w:r>
+    </w:p>
+    <w:p>
+      <w:pPr>
+        <w:rPr>
+          <w:rFonts w:cs="Arial"/>
+          <w:lang w:val="sr-Latn-RS"/>
+        </w:rPr>
+      </w:pPr>
+      <w:r>
+        <w:rPr>
+          <w:rFonts w:cs="Arial"/>
+          <w:lang w:val="sr-Latn-RS"/>
+        </w:rPr>
+        <w:t>Baza podataka je MySQL, programski jezici koji će da se koriste su Java(Spring framework) i TypeScript(Angular framework). Za izveštaje će se koristiti skripting jezik Python.</w:t>
+      </w:r>
+    </w:p>
+    <w:p>
+      <w:pPr>
+        <w:pStyle w:val="3"/>
+        <w:rPr>
+          <w:rFonts w:cs="Arial"/>
+          <w:lang w:val="sr-Latn-RS"/>
+        </w:rPr>
+      </w:pPr>
+      <w:r>
+        <w:rPr>
+          <w:rFonts w:cs="Arial"/>
+          <w:lang w:val="sr-Latn-RS"/>
+        </w:rPr>
+        <w:t xml:space="preserve">Hardverski </w:t>
       </w:r>
       <w:bookmarkEnd w:id="38"/>
-    </w:p>
-    <w:p>
-      <w:pPr>
-        <w:rPr>
-          <w:rFonts w:cs="Arial"/>
-          <w:lang w:val="sr-Latn-RS"/>
-        </w:rPr>
-      </w:pPr>
-      <w:r>
-        <w:rPr>
-          <w:rFonts w:cs="Arial"/>
-          <w:lang w:val="sr-Latn-RS"/>
-        </w:rPr>
-        <w:t>Opišite veze između ovog proizvoda i drugih softverskih komponenti (identifikovanih imenom i verzijom), uključujući povezane aplikacije, baze podataka, operativne sisteme, alate, biblioteke, veb sajtove i integrisane komercijalne komponente. Navedite svrhu, formate i sadržaj poruka, podataka i kontrolnih vrednosti koje se razmenjuju između softverskih komponenti. Navedite preslikavanja ulaznih i izlaznih podataka između sistema i prevođenja koji su potrebna da bi podaci prešli iz jednog sistema u drugi. Opišite usluge potrebne od strane spoljnih softverskih komponenti i prirodu komunikacije između njih. Identifikujte podatke koji će se razmenjivati ili deliti između komponenti softvera. Navedite nefunkcionalne zahteve koji utiču na interfejs, kao što su vreme i frekvence odgovora ili sigurnosne kontrole i ograničenja.</w:t>
-      </w:r>
-    </w:p>
-    <w:p>
-      <w:pPr>
-        <w:pStyle w:val="3"/>
-        <w:rPr>
-          <w:rFonts w:cs="Arial"/>
-          <w:lang w:val="sr-Latn-RS"/>
-        </w:rPr>
-      </w:pPr>
-      <w:bookmarkStart w:id="39" w:name="_Toc439994684"/>
-      <w:bookmarkStart w:id="40" w:name="_Toc352609403"/>
-      <w:bookmarkStart w:id="41" w:name="_Toc16949471"/>
-      <w:bookmarkStart w:id="42" w:name="_Toc18879585"/>
-      <w:bookmarkStart w:id="43" w:name="_Toc439994686"/>
-      <w:r>
-        <w:rPr>
-          <w:rFonts w:cs="Arial"/>
-          <w:lang w:val="sr-Latn-RS"/>
-        </w:rPr>
-        <w:t xml:space="preserve">Hardverski </w:t>
-      </w:r>
       <w:bookmarkEnd w:id="39"/>
       <w:bookmarkEnd w:id="40"/>
+      <w:r>
+        <w:rPr>
+          <w:rFonts w:cs="Arial"/>
+          <w:lang w:val="sr-Latn-RS"/>
+        </w:rPr>
+        <w:t>interfejsi</w:t>
+      </w:r>
       <w:bookmarkEnd w:id="41"/>
-      <w:r>
-        <w:rPr>
-          <w:rFonts w:cs="Arial"/>
-          <w:lang w:val="sr-Latn-RS"/>
-        </w:rPr>
-        <w:t>interfejsi</w:t>
+    </w:p>
+    <w:p>
+      <w:pPr>
+        <w:rPr>
+          <w:rFonts w:cs="Arial"/>
+          <w:lang w:val="sr-Latn-RS"/>
+        </w:rPr>
+      </w:pPr>
+      <w:bookmarkStart w:id="43" w:name="_Toc16949472"/>
+      <w:bookmarkStart w:id="44" w:name="_Toc352609404"/>
+      <w:bookmarkStart w:id="45" w:name="_Toc18879586"/>
+      <w:r>
+        <w:rPr>
+          <w:rFonts w:cs="Arial"/>
+          <w:lang w:val="sr-Latn-RS"/>
+        </w:rPr>
+        <w:t xml:space="preserve">Sistemu se može pristupati preko svih veb pregledača na bilo kom operativnom sistemu na bilo kom tipu uređaja. </w:t>
+      </w:r>
+    </w:p>
+    <w:p>
+      <w:pPr>
+        <w:rPr>
+          <w:rFonts w:cs="Arial"/>
+          <w:lang w:val="sr-Latn-RS"/>
+        </w:rPr>
+      </w:pPr>
+      <w:r>
+        <w:rPr>
+          <w:rFonts w:cs="Arial"/>
+          <w:lang w:val="sr-Latn-RS"/>
+        </w:rPr>
+        <w:t>U slučaju desktop uređaja, da bi se koristila zasebna aplikacija za knjigovođstvo, potrebno je da ona bude instalirana na računaru. Na mobilnim uređajima to nije moguće.</w:t>
+      </w:r>
+    </w:p>
+    <w:p>
+      <w:pPr>
+        <w:pStyle w:val="3"/>
+        <w:rPr>
+          <w:rFonts w:cs="Arial"/>
+          <w:lang w:val="sr-Latn-RS"/>
+        </w:rPr>
+      </w:pPr>
+      <w:r>
+        <w:rPr>
+          <w:rFonts w:cs="Arial"/>
+          <w:lang w:val="sr-Latn-RS"/>
+        </w:rPr>
+        <w:t xml:space="preserve">Komunikacioni </w:t>
       </w:r>
       <w:bookmarkEnd w:id="42"/>
-    </w:p>
-    <w:p>
-      <w:pPr>
-        <w:rPr>
-          <w:rFonts w:cs="Arial"/>
-          <w:lang w:val="sr-Latn-RS"/>
-        </w:rPr>
-      </w:pPr>
-      <w:r>
-        <w:rPr>
-          <w:rFonts w:cs="Arial"/>
-          <w:lang w:val="sr-Latn-RS"/>
-        </w:rPr>
-        <w:t>Opišite karakteristike svakog interfejsa između softverske i hardverske (ako postoje) komponente sistema. Ovaj opis može uključivati podržane tipove uređaja, podatke i kontrolne interakcije softvera i hardvera i komunikacione protokole koji će se koristiti. Navedite ulaze i izlaze, njihove formate, njihove važeće vrednosti ili raspone vrednosti i sve probleme sa vremenom koji programeri moraju biti svesni. Ako su ove informacije opsežne, razmislite o stvaranju posebnog dokumenta specifikacije hardverskih interfejsa.</w:t>
-      </w:r>
-    </w:p>
-    <w:p>
-      <w:pPr>
-        <w:pStyle w:val="3"/>
-        <w:rPr>
-          <w:rFonts w:cs="Arial"/>
-          <w:lang w:val="sr-Latn-RS"/>
-        </w:rPr>
-      </w:pPr>
-      <w:bookmarkStart w:id="44" w:name="_Toc352609404"/>
-      <w:bookmarkStart w:id="45" w:name="_Toc16949472"/>
-      <w:bookmarkStart w:id="46" w:name="_Toc18879586"/>
-      <w:r>
-        <w:rPr>
-          <w:rFonts w:cs="Arial"/>
-          <w:lang w:val="sr-Latn-RS"/>
-        </w:rPr>
-        <w:t xml:space="preserve">Komunikacioni </w:t>
-      </w:r>
       <w:bookmarkEnd w:id="43"/>
       <w:bookmarkEnd w:id="44"/>
+      <w:r>
+        <w:rPr>
+          <w:rFonts w:cs="Arial"/>
+          <w:lang w:val="sr-Latn-RS"/>
+        </w:rPr>
+        <w:t>interfejsi</w:t>
+      </w:r>
       <w:bookmarkEnd w:id="45"/>
-      <w:r>
-        <w:rPr>
-          <w:rFonts w:cs="Arial"/>
-          <w:lang w:val="sr-Latn-RS"/>
-        </w:rPr>
-        <w:t>interfejsi</w:t>
+    </w:p>
+    <w:p>
+      <w:pPr>
+        <w:rPr>
+          <w:rFonts w:cs="Arial"/>
+          <w:lang w:val="sr-Latn-RS"/>
+        </w:rPr>
+      </w:pPr>
+      <w:bookmarkStart w:id="46" w:name="_Toc18879587"/>
+      <w:bookmarkStart w:id="47" w:name="_Toc439994690"/>
+      <w:r>
+        <w:rPr>
+          <w:rFonts w:cs="Arial"/>
+          <w:lang w:val="sr-Latn-RS"/>
+        </w:rPr>
+        <w:t xml:space="preserve">Sistem će slati e-mail korisnicima sistema kao što je opisanu u funkcionalnim zahtevima kao i u slučajevima korišćenja. </w:t>
+      </w:r>
+    </w:p>
+    <w:p>
+      <w:pPr>
+        <w:rPr>
+          <w:rFonts w:cs="Arial"/>
+          <w:lang w:val="sr-Latn-RS"/>
+        </w:rPr>
+      </w:pPr>
+      <w:r>
+        <w:rPr>
+          <w:rFonts w:cs="Arial"/>
+          <w:lang w:val="sr-Latn-RS"/>
+        </w:rPr>
+        <w:t>Sistem će biti dostupan na svim veb pretraživačima koji poštuju najnovije web standarde.</w:t>
+      </w:r>
+    </w:p>
+    <w:p>
+      <w:pPr>
+        <w:rPr>
+          <w:rFonts w:cs="Arial"/>
+          <w:lang w:val="sr-Latn-RS"/>
+        </w:rPr>
+      </w:pPr>
+      <w:r>
+        <w:rPr>
+          <w:rFonts w:cs="Arial"/>
+          <w:lang w:val="sr-Latn-RS"/>
+        </w:rPr>
+        <w:t>Sistem će imati enkriptovane podatke pristupa svih korisnika. Sistem će biti osiguran od hakerskih napada.</w:t>
+      </w:r>
+    </w:p>
+    <w:p>
+      <w:pPr>
+        <w:rPr>
+          <w:rFonts w:cs="Arial"/>
+          <w:lang w:val="sr-Latn-RS"/>
+        </w:rPr>
+      </w:pPr>
+    </w:p>
+    <w:p>
+      <w:pPr>
+        <w:pStyle w:val="2"/>
+        <w:rPr>
+          <w:rFonts w:cs="Arial"/>
+          <w:lang w:val="sr-Latn-RS"/>
+        </w:rPr>
+      </w:pPr>
+      <w:r>
+        <w:rPr>
+          <w:rFonts w:cs="Arial"/>
+          <w:lang w:val="sr-Latn-RS"/>
+        </w:rPr>
+        <w:t>Atributi kvaliteta</w:t>
       </w:r>
       <w:bookmarkEnd w:id="46"/>
     </w:p>
     <w:p>
       <w:pPr>
-        <w:rPr>
-          <w:rFonts w:cs="Arial"/>
-          <w:lang w:val="sr-Latn-RS"/>
-        </w:rPr>
-      </w:pPr>
-      <w:r>
-        <w:rPr>
-          <w:rFonts w:cs="Arial"/>
-          <w:lang w:val="sr-Latn-RS"/>
-        </w:rPr>
-        <w:t>Navedite zahteve za sve komunikacione funkcije koje će proizvod koristiti, uključujući e-poštu, veb pretraživač, mrežne protokole i elektronske obrasce. Definišite bilo koje načine za relevantno formatiranje poruke. Navedite moguće probleme sigurnosti ili enkripcije, brzine prenosa podataka i mehanizme sinhronizacije. Navedite bilo kakva ograničenja oko ovih interfejsa, kao na primer da li su da li su prilozi e-pošte prihvatljivi (i koji) ili ne.</w:t>
-      </w:r>
+        <w:pStyle w:val="3"/>
+        <w:rPr>
+          <w:rFonts w:cs="Arial"/>
+          <w:lang w:val="sr-Latn-RS"/>
+        </w:rPr>
+      </w:pPr>
+      <w:bookmarkStart w:id="48" w:name="_Toc18879588"/>
+      <w:r>
+        <w:rPr>
+          <w:rFonts w:cs="Arial"/>
+          <w:lang w:val="sr-Latn-RS"/>
+        </w:rPr>
+        <w:t>Upotrebljivost</w:t>
+      </w:r>
+      <w:bookmarkEnd w:id="48"/>
+    </w:p>
+    <w:bookmarkEnd w:id="47"/>
+    <w:p>
+      <w:pPr>
+        <w:rPr>
+          <w:rFonts w:cs="Arial"/>
+          <w:lang w:val="sr-Latn-RS"/>
+        </w:rPr>
+      </w:pPr>
+      <w:bookmarkStart w:id="49" w:name="_Toc18879589"/>
+      <w:r>
+        <w:rPr>
+          <w:rFonts w:cs="Arial"/>
+          <w:lang w:val="sr-Latn-RS"/>
+        </w:rPr>
+        <w:t>UP-1: Obučeni korisnik mora biti u mogućnosti da izvrši potvrđivanje svih porudžbina(u proseku 5 dnevno) za u proseku 2 minuta po porudžbini.</w:t>
+      </w:r>
+    </w:p>
+    <w:p>
+      <w:pPr>
+        <w:rPr>
+          <w:rFonts w:cs="Arial"/>
+          <w:lang w:val="sr-Latn-RS"/>
+        </w:rPr>
+      </w:pPr>
+      <w:r>
+        <w:rPr>
+          <w:rFonts w:cs="Arial"/>
+          <w:lang w:val="sr-Latn-RS"/>
+        </w:rPr>
+        <w:t>UP-2: Funkcija kačenja datoteke mora da ima mogućnosti prevlačenja datoteke u veb pregledač, kao i kačenje preko tastera.</w:t>
+      </w:r>
+    </w:p>
+    <w:p>
+      <w:pPr>
+        <w:rPr>
+          <w:rFonts w:cs="Arial"/>
+          <w:lang w:val="sr-Latn-RS"/>
+        </w:rPr>
+      </w:pPr>
+      <w:r>
+        <w:rPr>
+          <w:rFonts w:cs="Arial"/>
+          <w:lang w:val="sr-Latn-RS"/>
+        </w:rPr>
+        <w:t>UP-3: Polja za unos podataka koja se često koriste treba da poseduju auto-complete funkciju, kao i definisane tastere za prečice koji koriste kontrolni taster pritisnut istovremeno sa jednom drugom tipkom.</w:t>
+      </w:r>
+    </w:p>
+    <w:p>
+      <w:pPr>
+        <w:rPr>
+          <w:rFonts w:cs="Arial"/>
+          <w:lang w:val="sr-Latn-RS"/>
+        </w:rPr>
+      </w:pPr>
+      <w:r>
+        <w:rPr>
+          <w:rFonts w:cs="Arial"/>
+          <w:lang w:val="sr-Latn-RS"/>
+        </w:rPr>
+        <w:t>UP-4: 95 procenata radnika koji nikada ranije nisu koristili informacioni sistem firme, moći će da nađu željenu funkciju u proseku za 5 minuta korišćenja sistema.</w:t>
+      </w:r>
+    </w:p>
+    <w:p>
+      <w:pPr>
+        <w:pStyle w:val="3"/>
+        <w:rPr>
+          <w:rFonts w:cs="Arial"/>
+          <w:lang w:val="sr-Latn-RS"/>
+        </w:rPr>
+      </w:pPr>
+      <w:r>
+        <w:rPr>
+          <w:rFonts w:cs="Arial"/>
+          <w:lang w:val="sr-Latn-RS"/>
+        </w:rPr>
+        <w:t>Performanse</w:t>
+      </w:r>
+      <w:bookmarkEnd w:id="49"/>
+    </w:p>
+    <w:p>
+      <w:pPr>
+        <w:rPr>
+          <w:rFonts w:cs="Arial"/>
+          <w:lang w:val="sr-Latn-RS"/>
+        </w:rPr>
+      </w:pPr>
+      <w:bookmarkStart w:id="50" w:name="_Toc18879590"/>
+      <w:r>
+        <w:rPr>
+          <w:rFonts w:cs="Arial"/>
+          <w:lang w:val="sr-Latn-RS"/>
+        </w:rPr>
+        <w:t>PER-1: Vreme potrebno da se podneta porudžbina kupca prikaže na listi porudžbina na čekanju kod direktora/radnika, neće trajati duže od 2.0 sekunde.</w:t>
+      </w:r>
+    </w:p>
+    <w:p>
+      <w:pPr>
+        <w:rPr>
+          <w:rFonts w:cs="Arial"/>
+          <w:lang w:val="sr-Latn-RS"/>
+        </w:rPr>
+      </w:pPr>
+      <w:r>
+        <w:rPr>
+          <w:rFonts w:cs="Arial"/>
+          <w:lang w:val="sr-Latn-RS"/>
+        </w:rPr>
+        <w:t>PER-2: Vreme potrebno da se korisniku vrati lista svih zaposlenih neće trajati duže od 2.0 sekunde, ako je internet veza stabilna.</w:t>
+      </w:r>
+    </w:p>
+    <w:p>
+      <w:pPr>
+        <w:rPr>
+          <w:rFonts w:cs="Arial"/>
+          <w:lang w:val="sr-Latn-RS"/>
+        </w:rPr>
+      </w:pPr>
+      <w:r>
+        <w:rPr>
+          <w:rFonts w:cs="Arial"/>
+          <w:lang w:val="sr-Latn-RS"/>
+        </w:rPr>
+        <w:t>PER-3: Vreme potrebno da se korisniku vrati lista svih proizvoda neće trajati duže od 2.5 sekunde, ako je internet veza stabilna.</w:t>
+      </w:r>
+    </w:p>
+    <w:p>
+      <w:pPr>
+        <w:rPr>
+          <w:rFonts w:cs="Arial"/>
+          <w:lang w:val="sr-Latn-RS"/>
+        </w:rPr>
+      </w:pPr>
+      <w:r>
+        <w:rPr>
+          <w:rFonts w:cs="Arial"/>
+          <w:lang w:val="sr-Latn-RS"/>
+        </w:rPr>
+        <w:t>PER-4: Vreme potrebno da se učitaju detalji proizvoda i njegova slika neće trajati duže od 2.5 sekunde, ako je internet veza stabilna.</w:t>
+      </w:r>
+    </w:p>
+    <w:p>
+      <w:pPr>
+        <w:rPr>
+          <w:rFonts w:cs="Arial"/>
+          <w:lang w:val="sr-Latn-RS"/>
+        </w:rPr>
+      </w:pPr>
+      <w:r>
+        <w:rPr>
+          <w:rFonts w:cs="Arial"/>
+          <w:lang w:val="sr-Latn-RS"/>
+        </w:rPr>
+        <w:t xml:space="preserve">PER-5: Vreme potrebno da korisnik sačuva novog zaposlenog, ili novi proizvod, neće trajati duže od 2.0 sekunde. </w:t>
+      </w:r>
+      <w:bookmarkEnd w:id="50"/>
+    </w:p>
+    <w:p>
+      <w:pPr>
+        <w:pStyle w:val="3"/>
+        <w:rPr>
+          <w:rFonts w:cs="Arial"/>
+          <w:lang w:val="sr-Latn-RS"/>
+        </w:rPr>
+      </w:pPr>
+      <w:bookmarkStart w:id="51" w:name="_Toc18879591"/>
+      <w:bookmarkStart w:id="52" w:name="_Toc439994693"/>
+      <w:r>
+        <w:rPr>
+          <w:rFonts w:cs="Arial"/>
+          <w:lang w:val="sr-Latn-RS"/>
+        </w:rPr>
+        <w:t>Sigurnost</w:t>
+      </w:r>
+      <w:bookmarkEnd w:id="51"/>
+    </w:p>
+    <w:bookmarkEnd w:id="52"/>
+    <w:p>
+      <w:pPr>
+        <w:rPr>
+          <w:rFonts w:cs="Arial"/>
+          <w:lang w:val="sr-Latn-RS"/>
+        </w:rPr>
+      </w:pPr>
+      <w:bookmarkStart w:id="53" w:name="_Toc16949478"/>
+      <w:bookmarkStart w:id="54" w:name="_Toc18879592"/>
+      <w:bookmarkStart w:id="55" w:name="_Toc352609410"/>
+      <w:r>
+        <w:rPr>
+          <w:rFonts w:cs="Arial"/>
+          <w:lang w:val="sr-Latn-RS"/>
+        </w:rPr>
+        <w:t>SEC-1: Sistem će zaključati korisnički nalog nakon pet uzastopna neuspešna pokušaja prijave u roku od 5 minuta.</w:t>
+      </w:r>
+    </w:p>
+    <w:p>
+      <w:pPr>
+        <w:rPr>
+          <w:rFonts w:cs="Arial"/>
+          <w:lang w:val="sr-Latn-RS"/>
+        </w:rPr>
+      </w:pPr>
+      <w:r>
+        <w:rPr>
+          <w:rFonts w:cs="Arial"/>
+          <w:lang w:val="sr-Latn-RS"/>
+        </w:rPr>
+        <w:t>SEC-2: Kupac/Radnik mora da promeni privremenu lozinku koju mu je dodelio direktor za bezbednost u prethodno nekorišćenu lozinku odmah nakon prve uspešne prijave sa privremenom lozinkom.</w:t>
+      </w:r>
+    </w:p>
+    <w:p>
+      <w:pPr>
+        <w:rPr>
+          <w:rFonts w:cs="Arial"/>
+          <w:lang w:val="sr-Latn-RS"/>
+        </w:rPr>
+      </w:pPr>
+      <w:r>
+        <w:rPr>
+          <w:rFonts w:cs="Arial"/>
+          <w:lang w:val="sr-Latn-RS"/>
+        </w:rPr>
+        <w:t>SEC-3: Sistem mora biti osiguran i da prati svaki neautorizovani pristup podacima.</w:t>
+      </w:r>
+    </w:p>
+    <w:p>
+      <w:pPr>
+        <w:rPr>
+          <w:rFonts w:cs="Arial"/>
+          <w:lang w:val="sr-Latn-RS"/>
+        </w:rPr>
+      </w:pPr>
+      <w:r>
+        <w:rPr>
+          <w:rFonts w:cs="Arial"/>
+          <w:lang w:val="sr-Latn-RS"/>
+        </w:rPr>
+        <w:t>SEC-4: Sistem će upozoriti korisnika ako ima instaliran „3rd party add-on“ na veb pregledaču, ukoliko korisnik koristi taj add-on duže od jednog minuta, sistem će blokirati pristup korisniku.</w:t>
+      </w:r>
+    </w:p>
+    <w:bookmarkEnd w:id="53"/>
+    <w:bookmarkEnd w:id="54"/>
+    <w:bookmarkEnd w:id="55"/>
+    <w:p>
+      <w:pPr>
+        <w:pStyle w:val="3"/>
+        <w:rPr>
+          <w:rFonts w:cs="Arial"/>
+          <w:lang w:val="sr-Latn-RS"/>
+        </w:rPr>
+      </w:pPr>
+      <w:r>
+        <w:rPr>
+          <w:rFonts w:hint="default" w:cs="Arial"/>
+        </w:rPr>
+        <w:t>Integritet</w:t>
+      </w:r>
+    </w:p>
+    <w:p>
+      <w:pPr>
+        <w:rPr>
+          <w:lang w:val="sr-Latn-RS"/>
+        </w:rPr>
+      </w:pPr>
+      <w:bookmarkStart w:id="56" w:name="_Toc18879593"/>
+      <w:bookmarkStart w:id="57" w:name="_Toc439994695"/>
+      <w:r>
+        <w:rPr>
+          <w:lang w:val="sr-Latn-RS"/>
+        </w:rPr>
+        <w:t>INT-1: Sistem se štiti od neovlašćenog dodavanja, brisanja ili modifikacije podataka.</w:t>
+      </w:r>
+    </w:p>
+    <w:p>
+      <w:pPr>
+        <w:rPr>
+          <w:lang w:val="sr-Latn-RS"/>
+        </w:rPr>
+      </w:pPr>
+      <w:r>
+        <w:rPr>
+          <w:lang w:val="sr-Latn-RS"/>
+        </w:rPr>
+        <w:t>INT-2: Sistem vrši sigurnosne kopije podataka na kraju svake radne nedelje.</w:t>
+      </w:r>
+    </w:p>
+    <w:p>
+      <w:pPr>
+        <w:rPr>
+          <w:lang w:val="sr-Latn-RS"/>
+        </w:rPr>
+      </w:pPr>
+      <w:r>
+        <w:rPr>
+          <w:lang w:val="sr-Latn-RS"/>
+        </w:rPr>
+        <w:t>INT-3: Nakon izvršenja sigurnosne kopije podataka, sistem će potvrditi kopiju rezervne kopije u odnosu na original i prijaviti sve razlike.</w:t>
+      </w:r>
+    </w:p>
+    <w:p>
+      <w:pPr>
+        <w:rPr>
+          <w:lang w:val="sr-Latn-RS"/>
+        </w:rPr>
+      </w:pPr>
+    </w:p>
+    <w:p>
+      <w:pPr>
+        <w:ind w:firstLine="390" w:firstLineChars="150"/>
+        <w:rPr>
+          <w:rFonts w:hint="default"/>
+          <w:b/>
+          <w:bCs/>
+          <w:sz w:val="26"/>
+          <w:szCs w:val="26"/>
+        </w:rPr>
+      </w:pPr>
+      <w:r>
+        <w:rPr>
+          <w:rFonts w:hint="default"/>
+          <w:b/>
+          <w:bCs/>
+          <w:sz w:val="26"/>
+          <w:szCs w:val="26"/>
+        </w:rPr>
+        <w:t>6.5 Promenljivost</w:t>
+      </w:r>
+    </w:p>
+    <w:p>
+      <w:pPr>
+        <w:rPr>
+          <w:lang w:val="sr-Latn-RS"/>
+        </w:rPr>
+      </w:pPr>
+      <w:r>
+        <w:rPr>
+          <w:lang w:val="sr-Latn-RS"/>
+        </w:rPr>
+        <w:t>MOD-1: Programer za održavanje koji ima iskustva sa sistemom biće u mogućnosti da modifikuje postojeće izveštaje i napiše nove za 12 ili manje sati efektivnog rada.</w:t>
+      </w:r>
+    </w:p>
+    <w:p>
+      <w:pPr>
+        <w:rPr>
+          <w:lang w:val="sr-Latn-RS"/>
+        </w:rPr>
+      </w:pPr>
+      <w:r>
+        <w:rPr>
+          <w:lang w:val="sr-Latn-RS"/>
+        </w:rPr>
+        <w:t>MOD-2: Programer za održavanje koji ima iskustva sa sistemom biće u mogućnosti da modifikuje postojeću stranicu doda jednostavnu funkcionalnost za 8 ili manje sati efektivnog rada.</w:t>
+      </w:r>
+    </w:p>
+    <w:p>
+      <w:pPr>
+        <w:rPr>
+          <w:lang w:val="sr-Latn-RS"/>
+        </w:rPr>
+      </w:pPr>
+    </w:p>
+    <w:p>
+      <w:pPr>
+        <w:ind w:firstLine="390" w:firstLineChars="150"/>
+        <w:rPr>
+          <w:rFonts w:hint="default"/>
+          <w:b/>
+          <w:bCs/>
+          <w:sz w:val="26"/>
+          <w:szCs w:val="26"/>
+        </w:rPr>
+      </w:pPr>
+      <w:r>
+        <w:rPr>
+          <w:rFonts w:hint="default"/>
+          <w:b/>
+          <w:bCs/>
+          <w:sz w:val="26"/>
+          <w:szCs w:val="26"/>
+        </w:rPr>
+        <w:t>6.</w:t>
+      </w:r>
+      <w:r>
+        <w:rPr>
+          <w:rFonts w:hint="default"/>
+          <w:b/>
+          <w:bCs/>
+          <w:sz w:val="26"/>
+          <w:szCs w:val="26"/>
+        </w:rPr>
+        <w:t>6</w:t>
+      </w:r>
+      <w:r>
+        <w:rPr>
+          <w:rFonts w:hint="default"/>
+          <w:b/>
+          <w:bCs/>
+          <w:sz w:val="26"/>
+          <w:szCs w:val="26"/>
+        </w:rPr>
+        <w:t xml:space="preserve"> P</w:t>
+      </w:r>
+      <w:r>
+        <w:rPr>
+          <w:rFonts w:hint="default"/>
+          <w:b/>
+          <w:bCs/>
+          <w:sz w:val="26"/>
+          <w:szCs w:val="26"/>
+        </w:rPr>
+        <w:t>onovna upotrebljivost</w:t>
+      </w:r>
+    </w:p>
+    <w:p>
+      <w:pPr>
+        <w:rPr>
+          <w:lang w:val="sr-Latn-RS"/>
+        </w:rPr>
+      </w:pPr>
+      <w:r>
+        <w:rPr>
+          <w:lang w:val="sr-Latn-RS"/>
+        </w:rPr>
+        <w:t>REU-1: Funkcije pregleda stavki ponovo će se koristiti na nivou objektnog koda u drugim(mobilnoj) aplikaciji.</w:t>
+      </w:r>
+    </w:p>
+    <w:p>
+      <w:pPr>
+        <w:rPr>
+          <w:lang w:val="sr-Latn-RS"/>
+        </w:rPr>
+      </w:pPr>
+    </w:p>
+    <w:p>
+      <w:pPr>
+        <w:ind w:firstLine="390" w:firstLineChars="150"/>
+        <w:rPr>
+          <w:rFonts w:hint="default"/>
+          <w:b/>
+          <w:bCs/>
+          <w:sz w:val="26"/>
+          <w:szCs w:val="26"/>
+        </w:rPr>
+      </w:pPr>
+      <w:r>
+        <w:rPr>
+          <w:rFonts w:hint="default"/>
+          <w:b/>
+          <w:bCs/>
+          <w:sz w:val="26"/>
+          <w:szCs w:val="26"/>
+        </w:rPr>
+        <w:t>6.</w:t>
+      </w:r>
+      <w:r>
+        <w:rPr>
+          <w:rFonts w:hint="default"/>
+          <w:b/>
+          <w:bCs/>
+          <w:sz w:val="26"/>
+          <w:szCs w:val="26"/>
+        </w:rPr>
+        <w:t>7 Skalabilnost</w:t>
+      </w:r>
+    </w:p>
+    <w:p>
+      <w:pPr>
+        <w:rPr>
+          <w:lang w:val="sr-Latn-RS"/>
+        </w:rPr>
+      </w:pPr>
+      <w:r>
+        <w:rPr>
+          <w:lang w:val="sr-Latn-RS"/>
+        </w:rPr>
+        <w:t>SCA-1: Veb lokacija će moći da obrađuje stopu rasta korisnika od 20 procenata po godini bez uticaja na performanse sistema.</w:t>
+      </w:r>
+    </w:p>
+    <w:p>
+      <w:pPr>
+        <w:rPr>
+          <w:rFonts w:hint="default"/>
+        </w:rPr>
+      </w:pPr>
     </w:p>
     <w:p>
       <w:pPr>
@@ -7158,172 +7802,13 @@
           <w:lang w:val="sr-Latn-RS"/>
         </w:rPr>
       </w:pPr>
-      <w:bookmarkStart w:id="47" w:name="_Toc18879587"/>
-      <w:bookmarkStart w:id="48" w:name="_Toc439994690"/>
-      <w:r>
-        <w:rPr>
-          <w:rFonts w:cs="Arial"/>
-          <w:lang w:val="sr-Latn-RS"/>
-        </w:rPr>
-        <w:t>Atributi kvaliteta</w:t>
-      </w:r>
-      <w:bookmarkEnd w:id="47"/>
-    </w:p>
-    <w:p>
-      <w:pPr>
-        <w:pStyle w:val="3"/>
-        <w:rPr>
-          <w:rFonts w:cs="Arial"/>
-          <w:lang w:val="sr-Latn-RS"/>
-        </w:rPr>
-      </w:pPr>
-      <w:bookmarkStart w:id="49" w:name="_Toc18879588"/>
-      <w:r>
-        <w:rPr>
-          <w:rFonts w:cs="Arial"/>
-          <w:lang w:val="sr-Latn-RS"/>
-        </w:rPr>
-        <w:t>Upotrebljivost</w:t>
-      </w:r>
-      <w:bookmarkEnd w:id="49"/>
-    </w:p>
-    <w:p>
-      <w:pPr>
-        <w:rPr>
-          <w:rFonts w:cs="Arial"/>
-          <w:lang w:val="sr-Latn-RS"/>
-        </w:rPr>
-      </w:pPr>
-      <w:r>
-        <w:rPr>
-          <w:rFonts w:cs="Arial"/>
-          <w:lang w:val="sr-Latn-RS"/>
-        </w:rPr>
-        <w:t>Navedite sve zahteve u vezi sa karakteristikama zbog kojih će softver izgledati kao "user-friendly". Upotrebljivost obuhvata jednostavnost upotrebe, jednostavnost učenja; sposobnost pamćenja; izbegavanje grešaka, rukovanje i oporavak; efikasnost interakcija; pristupačnost; i ergonomiju. Ponekad se ove karakteristike mogu sukobiti jedna sa drugom, kao na primer lakoća korišćenja u odnosu na lakoću učenja. Navedite sve standarde ili smernice za dizajn korisničkog interfejsa sa kojima se aplikacija mora uskladiti.</w:t>
-      </w:r>
-    </w:p>
-    <w:bookmarkEnd w:id="48"/>
-    <w:p>
-      <w:pPr>
-        <w:pStyle w:val="3"/>
-        <w:rPr>
-          <w:rFonts w:cs="Arial"/>
-          <w:lang w:val="sr-Latn-RS"/>
-        </w:rPr>
-      </w:pPr>
-      <w:bookmarkStart w:id="50" w:name="_Toc18879589"/>
-      <w:r>
-        <w:rPr>
-          <w:rFonts w:cs="Arial"/>
-          <w:lang w:val="sr-Latn-RS"/>
-        </w:rPr>
-        <w:t>Performanse</w:t>
-      </w:r>
-      <w:bookmarkEnd w:id="50"/>
-    </w:p>
-    <w:p>
-      <w:pPr>
-        <w:rPr>
-          <w:rFonts w:cs="Arial"/>
-          <w:lang w:val="sr-Latn-RS"/>
-        </w:rPr>
-      </w:pPr>
-      <w:r>
-        <w:rPr>
-          <w:rFonts w:cs="Arial"/>
-          <w:lang w:val="sr-Latn-RS"/>
-        </w:rPr>
-        <w:t>Navedite specifične zahteve za performansama kod različitih operacija sistema. Ako različiti funkcionalni zahtevi ili karakteristike imaju različite zahteve za performansama, prikladno je da se ti ciljevi performansi tačno odrede odgovarajućim funkcionalnim zahtevima, a ne da se prikupljaju u ovom odeljku.</w:t>
-      </w:r>
-    </w:p>
-    <w:p>
-      <w:pPr>
-        <w:pStyle w:val="3"/>
-        <w:rPr>
-          <w:rFonts w:cs="Arial"/>
-          <w:lang w:val="sr-Latn-RS"/>
-        </w:rPr>
-      </w:pPr>
-      <w:bookmarkStart w:id="51" w:name="_Toc18879590"/>
-      <w:r>
-        <w:rPr>
-          <w:rFonts w:cs="Arial"/>
-          <w:lang w:val="sr-Latn-RS"/>
-        </w:rPr>
-        <w:t>Bezbednost</w:t>
-      </w:r>
-      <w:bookmarkEnd w:id="51"/>
-    </w:p>
-    <w:p>
-      <w:pPr>
-        <w:rPr>
-          <w:rFonts w:cs="Arial"/>
-          <w:lang w:val="sr-Latn-RS"/>
-        </w:rPr>
-      </w:pPr>
-      <w:r>
-        <w:rPr>
-          <w:rFonts w:cs="Arial"/>
-          <w:lang w:val="sr-Latn-RS"/>
-        </w:rPr>
-        <w:t>Navedite sve zahteve u vezi sa pitanjima bezbednosti ili privatnosti, koji ograničavaju pristup ili upotrebu proizvoda. Oni se mogu odnositi na fizičku bezbednost, bezbednost podataka ili softvera. Sigurnosni zahtevi često potiču iz poslovnih pravila, pa identifikujte sve sigurnosne ili privatne politike ili propise kojih se proizvod mora pridržavati. Ako su oni dokumentovani u dokumentu poslovnih pravila, samo ih pogledajte.</w:t>
-      </w:r>
-    </w:p>
-    <w:p>
-      <w:pPr>
-        <w:pStyle w:val="3"/>
-        <w:rPr>
-          <w:rFonts w:cs="Arial"/>
-          <w:lang w:val="sr-Latn-RS"/>
-        </w:rPr>
-      </w:pPr>
-      <w:bookmarkStart w:id="52" w:name="_Toc18879591"/>
-      <w:bookmarkStart w:id="53" w:name="_Toc439994693"/>
-      <w:r>
-        <w:rPr>
-          <w:rFonts w:cs="Arial"/>
-          <w:lang w:val="sr-Latn-RS"/>
-        </w:rPr>
-        <w:t>Sigurnost</w:t>
-      </w:r>
-      <w:bookmarkEnd w:id="52"/>
-    </w:p>
-    <w:p>
-      <w:pPr>
-        <w:rPr>
-          <w:rFonts w:cs="Arial"/>
-          <w:lang w:val="sr-Latn-RS"/>
-        </w:rPr>
-      </w:pPr>
-      <w:r>
-        <w:rPr>
-          <w:rFonts w:cs="Arial"/>
-          <w:lang w:val="sr-Latn-RS"/>
-        </w:rPr>
-        <w:t>Navedite zahteve koji se odnose na mogući gubitak, oštećenje ili štetu koja može proizaći iz upotrebe proizvoda. Definišite sve zaštitne mere ili radnje koje se moraju preduzeti, kao i potencijalno opasne radnje koje se moraju sprečiti. Identificirajte sve sigurnosne sertifikate, politike ili propise sa kojima se proizvod mora podudarati.</w:t>
-      </w:r>
-    </w:p>
-    <w:bookmarkEnd w:id="53"/>
-    <w:p>
-      <w:pPr>
-        <w:pStyle w:val="3"/>
-        <w:rPr>
-          <w:rFonts w:cs="Arial"/>
-          <w:lang w:val="sr-Latn-RS"/>
-        </w:rPr>
-      </w:pPr>
-      <w:bookmarkStart w:id="54" w:name="_Toc352609410"/>
-      <w:bookmarkStart w:id="55" w:name="_Toc18879592"/>
-      <w:bookmarkStart w:id="56" w:name="_Toc16949478"/>
-      <w:r>
-        <w:rPr>
-          <w:rFonts w:cs="Arial"/>
-          <w:lang w:val="sr-Latn-RS"/>
-        </w:rPr>
-        <w:t>[Ostali po potrebi]</w:t>
-      </w:r>
-      <w:bookmarkEnd w:id="54"/>
-      <w:bookmarkEnd w:id="55"/>
+      <w:r>
+        <w:rPr>
+          <w:rFonts w:cs="Arial"/>
+          <w:lang w:val="sr-Latn-RS"/>
+        </w:rPr>
+        <w:t>Uslovi internacionalizacije i lokalizacije</w:t>
+      </w:r>
       <w:bookmarkEnd w:id="56"/>
     </w:p>
     <w:p>
@@ -7333,76 +7818,231 @@
           <w:lang w:val="sr-Latn-RS"/>
         </w:rPr>
       </w:pPr>
-      <w:r>
-        <w:rPr>
-          <w:rFonts w:cs="Arial"/>
-          <w:lang w:val="sr-Latn-RS"/>
-        </w:rPr>
-        <w:t>Napravite poseban odeljak u SRS-u za svaki dodatni atribut kvaliteta proizvoda da biste opisali karakteristike koje će biti važne ili kupcima ili programerima. Mogućnosti koje su uključene su: dostupnost, efikasnost, instalabilnost, integritet, interoperabilnost, izmenljivost, prenosivost, pouzdanost, robusnost, skalabilnost i poverljivost. Opišite ove nefunkcionalne zahteve da budu specifični, izraženi kvantitativno i proverljivi. Razjasnite prioritete za različite atribute, kao što je veći prioritet sigurnost nad performansama.</w:t>
-      </w:r>
-    </w:p>
-    <w:p>
-      <w:pPr>
-        <w:pStyle w:val="2"/>
-        <w:rPr>
-          <w:rFonts w:cs="Arial"/>
-          <w:lang w:val="sr-Latn-RS"/>
-        </w:rPr>
-      </w:pPr>
-      <w:bookmarkStart w:id="57" w:name="_Toc18879593"/>
-      <w:bookmarkStart w:id="58" w:name="_Toc439994695"/>
-      <w:r>
-        <w:rPr>
-          <w:rFonts w:cs="Arial"/>
-          <w:lang w:val="sr-Latn-RS"/>
-        </w:rPr>
-        <w:t>Uslovi internacionalizacije i lokalizacije</w:t>
-      </w:r>
-      <w:bookmarkEnd w:id="57"/>
-    </w:p>
-    <w:p>
-      <w:pPr>
-        <w:rPr>
-          <w:rFonts w:cs="Arial"/>
-          <w:lang w:val="sr-Latn-RS"/>
-        </w:rPr>
-      </w:pPr>
-      <w:r>
-        <w:rPr>
-          <w:rFonts w:cs="Arial"/>
-          <w:lang w:val="sr-Latn-RS"/>
-        </w:rPr>
-        <w:t>Zahtevi za internacionalizaciju i lokalizaciju osiguravaju da će proizvod biti pogodan za upotrebu u okviru različitih nacija, kultura i geografskim lokacijama, koje nisu one u kojima je stvoren. Takvi zahtevi mogu da reše razlike u: valutama; formatiranju datuma, brojeva, adresa i telefonskih brojeva; jeziku, uključujući nacionalne pravopisne konvencije na istom jeziku (poput američkog naspram britanskog engleskog), korišćene simbole i skupove znakova; imenima i prezimenima; vremenskim zonama; međunarodnim propisima i zakonima; kulturnim i političkim pitanjima; dimenzijama papira koje se zvanično koriste; mernim jedinicama; električnim naponima i oblicima utikača; i mnogim drugim.</w:t>
-      </w:r>
-    </w:p>
-    <w:p>
-      <w:pPr>
-        <w:pStyle w:val="2"/>
-        <w:rPr>
-          <w:rFonts w:cs="Arial"/>
-          <w:lang w:val="sr-Latn-RS"/>
-        </w:rPr>
-      </w:pPr>
-      <w:bookmarkStart w:id="59" w:name="_Toc352609412"/>
-      <w:bookmarkStart w:id="60" w:name="_Toc16949480"/>
-      <w:bookmarkStart w:id="61" w:name="_Toc18879594"/>
-      <w:r>
-        <w:rPr>
-          <w:rFonts w:cs="Arial"/>
-          <w:lang w:val="sr-Latn-RS"/>
-        </w:rPr>
-        <w:t>O</w:t>
-      </w:r>
-      <w:bookmarkEnd w:id="58"/>
-      <w:bookmarkEnd w:id="59"/>
-      <w:bookmarkEnd w:id="60"/>
-      <w:r>
-        <w:rPr>
-          <w:rFonts w:cs="Arial"/>
-          <w:lang w:val="sr-Latn-RS"/>
-        </w:rPr>
-        <w:t>stali uslovi</w:t>
-      </w:r>
+      <w:bookmarkStart w:id="58" w:name="_Toc352609412"/>
+      <w:bookmarkStart w:id="59" w:name="_Toc16949480"/>
+      <w:bookmarkStart w:id="60" w:name="_Toc18879594"/>
+      <w:r>
+        <w:rPr>
+          <w:rFonts w:cs="Arial"/>
+          <w:lang w:val="sr-Latn-RS"/>
+        </w:rPr>
+        <w:t>Sistem će se koristi isključivo na teritoriji republike Srbije. Vremenska zona koja će se koristiti je zvanična zona republike. Formati datuma, brojeva, adresa i telefona, kao i pravopisne konvencije koje se koriste su one zvanične koje se koriste u republici Srbiji.</w:t>
+      </w:r>
+    </w:p>
+    <w:p>
+      <w:pPr>
+        <w:rPr>
+          <w:rFonts w:cs="Arial"/>
+          <w:lang w:val="sr-Latn-RS"/>
+        </w:rPr>
+      </w:pPr>
+      <w:r>
+        <w:rPr>
+          <w:rFonts w:cs="Arial"/>
+          <w:lang w:val="sr-Latn-RS"/>
+        </w:rPr>
+        <w:t>Aplikacija će koristiti latinično i ćirilično pismo.</w:t>
+      </w:r>
+    </w:p>
+    <w:p>
+      <w:pPr>
+        <w:rPr>
+          <w:rFonts w:cs="Arial"/>
+          <w:lang w:val="sr-Latn-RS"/>
+        </w:rPr>
+      </w:pPr>
+      <w:r>
+        <w:rPr>
+          <w:rFonts w:cs="Arial"/>
+          <w:lang w:val="sr-Latn-RS"/>
+        </w:rPr>
+        <w:t>Sistem treba da koristi isključivo zvaničnu državnu valutu RSD.</w:t>
+      </w:r>
+    </w:p>
+    <w:p>
+      <w:pPr>
+        <w:rPr>
+          <w:rFonts w:cs="Arial"/>
+          <w:lang w:val="sr-Latn-RS"/>
+        </w:rPr>
+      </w:pPr>
+    </w:p>
+    <w:p>
+      <w:pPr>
+        <w:rPr>
+          <w:rFonts w:cs="Arial"/>
+          <w:lang w:val="sr-Latn-RS"/>
+        </w:rPr>
+      </w:pPr>
+    </w:p>
+    <w:p>
+      <w:pPr>
+        <w:rPr>
+          <w:rFonts w:cs="Arial"/>
+          <w:lang w:val="sr-Latn-RS"/>
+        </w:rPr>
+      </w:pPr>
+    </w:p>
+    <w:p>
+      <w:pPr>
+        <w:rPr>
+          <w:rFonts w:cs="Arial"/>
+          <w:lang w:val="sr-Latn-RS"/>
+        </w:rPr>
+      </w:pPr>
+    </w:p>
+    <w:p>
+      <w:pPr>
+        <w:rPr>
+          <w:rFonts w:cs="Arial"/>
+          <w:lang w:val="sr-Latn-RS"/>
+        </w:rPr>
+      </w:pPr>
+    </w:p>
+    <w:p>
+      <w:pPr>
+        <w:pStyle w:val="27"/>
+        <w:rPr>
+          <w:rFonts w:cs="Arial"/>
+          <w:lang w:val="sr-Latn-RS"/>
+        </w:rPr>
+      </w:pPr>
+      <w:r>
+        <w:rPr>
+          <w:rFonts w:cs="Arial"/>
+          <w:lang w:val="sr-Latn-RS"/>
+        </w:rPr>
+        <w:t>Rečnik pojmova</w:t>
+      </w:r>
+    </w:p>
+    <w:p>
+      <w:pPr>
+        <w:rPr>
+          <w:rFonts w:cs="Arial"/>
+          <w:lang w:val="sr-Latn-RS"/>
+        </w:rPr>
+      </w:pPr>
+      <w:r>
+        <w:rPr>
+          <w:rFonts w:cs="Arial"/>
+          <w:lang w:val="sr-Latn-RS"/>
+        </w:rPr>
+        <w:t>Sistem – Informacioni sistem firme „</w:t>
+      </w:r>
+      <w:r>
+        <w:rPr>
+          <w:rFonts w:hint="default" w:cs="Arial"/>
+        </w:rPr>
+        <w:t>Blinco FF</w:t>
+      </w:r>
+      <w:r>
+        <w:rPr>
+          <w:rFonts w:cs="Arial"/>
+          <w:lang w:val="sr-Latn-RS"/>
+        </w:rPr>
+        <w:t>“</w:t>
+      </w:r>
+    </w:p>
+    <w:p>
+      <w:pPr>
+        <w:rPr>
+          <w:rFonts w:cs="Arial"/>
+          <w:lang w:val="sr-Latn-RS"/>
+        </w:rPr>
+      </w:pPr>
+      <w:r>
+        <w:rPr>
+          <w:rFonts w:cs="Arial"/>
+          <w:lang w:val="sr-Latn-RS"/>
+        </w:rPr>
+        <w:t>Knjigovođstvena aplikacija – Aplikacija koju firma već koristi za obavljanje knjigovođstvenog dela rada</w:t>
+      </w:r>
+    </w:p>
+    <w:p>
+      <w:pPr>
+        <w:rPr>
+          <w:rFonts w:cs="Arial"/>
+          <w:lang w:val="sr-Latn-RS"/>
+        </w:rPr>
+      </w:pPr>
+      <w:r>
+        <w:rPr>
+          <w:rFonts w:cs="Arial"/>
+          <w:lang w:val="sr-Latn-RS"/>
+        </w:rPr>
+        <w:t>Interfejs komunikacije – pristupna tačka preko koje komuniciraju dve komponente, ili sistem sa spoljnim komponentama</w:t>
+      </w:r>
+    </w:p>
+    <w:p>
+      <w:pPr>
+        <w:rPr>
+          <w:rFonts w:cs="Arial"/>
+          <w:lang w:val="sr-Latn-RS"/>
+        </w:rPr>
+      </w:pPr>
+      <w:r>
+        <w:rPr>
+          <w:rFonts w:cs="Arial"/>
+          <w:lang w:val="sr-Latn-RS"/>
+        </w:rPr>
+        <w:t>Kupac(akter u sistemu) – firmini partneri koji mogu da naručuju proizvode preko sistema</w:t>
+      </w:r>
+    </w:p>
+    <w:p>
+      <w:pPr>
+        <w:rPr>
+          <w:rFonts w:cs="Arial"/>
+          <w:lang w:val="sr-Latn-RS"/>
+        </w:rPr>
+      </w:pPr>
+      <w:r>
+        <w:rPr>
+          <w:rFonts w:cs="Arial"/>
+          <w:lang w:val="sr-Latn-RS"/>
+        </w:rPr>
+        <w:t>Backup podataka – Čuvanje postojećih podataka koji se koriste ako dođe do kvara ili gubljenja trenutnih</w:t>
+      </w:r>
+    </w:p>
+    <w:p>
+      <w:pPr>
+        <w:rPr>
+          <w:rFonts w:cs="Arial"/>
+          <w:lang w:val="sr-Latn-RS"/>
+        </w:rPr>
+      </w:pPr>
+      <w:r>
+        <w:rPr>
+          <w:rFonts w:cs="Arial"/>
+          <w:lang w:val="sr-Latn-RS"/>
+        </w:rPr>
+        <w:t>3rd party add-on – Dodatni element instaliran na veb pregledaču koji nije priznat od strane konvencija veb pregledača</w:t>
+      </w:r>
+    </w:p>
+    <w:p>
+      <w:pPr>
+        <w:rPr>
+          <w:rFonts w:cs="Arial"/>
+          <w:lang w:val="sr-Latn-RS"/>
+        </w:rPr>
+      </w:pPr>
+    </w:p>
+    <w:p>
+      <w:pPr>
+        <w:rPr>
+          <w:rFonts w:hint="default" w:cs="Arial"/>
+          <w:b/>
+          <w:bCs/>
+        </w:rPr>
+      </w:pPr>
+      <w:r>
+        <w:rPr>
+          <w:rFonts w:hint="default" w:cs="Arial"/>
+          <w:b/>
+          <w:bCs/>
+        </w:rPr>
+        <w:t>Dijagram aktivnosti</w:t>
+      </w:r>
+      <w:bookmarkStart w:id="61" w:name="_GoBack"/>
       <w:bookmarkEnd w:id="61"/>
     </w:p>
     <w:p>
@@ -7412,105 +8052,77 @@
           <w:lang w:val="sr-Latn-RS"/>
         </w:rPr>
       </w:pPr>
-      <w:r>
-        <w:rPr>
-          <w:rFonts w:cs="Arial"/>
-          <w:lang w:val="sr-Latn-RS"/>
-        </w:rPr>
-        <w:t>Primeri su: zakonska, regulatorna ili finansijska usklađenost i zahtevi koji se odnose na standarde; zahtevi za instalaciju proizvoda, konfiguraciju, pokretanje i gašenje; i zahteve za evidentiranje, nadgledanje i reviziju. Umesto da sve to kombinujete pod „Ostalo“, dodajte ih kao nove odeljke, relevantne za vaš projekat. Propustite ovaj odeljak ako su svi vaši zahtevi smešteni u drugim delovima dokumenta.</w:t>
-      </w:r>
-    </w:p>
-    <w:p>
-      <w:pPr>
-        <w:rPr>
-          <w:rFonts w:cs="Arial"/>
-          <w:lang w:val="sr-Latn-RS"/>
-        </w:rPr>
-      </w:pPr>
-    </w:p>
-    <w:p>
-      <w:pPr>
-        <w:pStyle w:val="27"/>
-        <w:rPr>
-          <w:rFonts w:cs="Arial"/>
-          <w:lang w:val="sr-Latn-RS"/>
-        </w:rPr>
-      </w:pPr>
-      <w:bookmarkStart w:id="62" w:name="_Toc439994696"/>
-      <w:bookmarkStart w:id="63" w:name="_Toc352609413"/>
-      <w:r>
-        <w:rPr>
-          <w:rFonts w:cs="Arial"/>
-          <w:lang w:val="sr-Latn-RS"/>
-        </w:rPr>
-        <w:t xml:space="preserve">Dodatak A: </w:t>
-      </w:r>
-      <w:bookmarkEnd w:id="62"/>
-      <w:bookmarkEnd w:id="63"/>
-      <w:r>
-        <w:rPr>
-          <w:rFonts w:cs="Arial"/>
-          <w:lang w:val="sr-Latn-RS"/>
-        </w:rPr>
-        <w:t>Rečnik pojmova</w:t>
-      </w:r>
-    </w:p>
-    <w:p>
-      <w:pPr>
-        <w:rPr>
-          <w:rFonts w:cs="Arial"/>
-          <w:lang w:val="sr-Latn-RS"/>
-        </w:rPr>
-      </w:pPr>
-      <w:r>
-        <w:rPr>
-          <w:rFonts w:cs="Arial"/>
-          <w:lang w:val="sr-Latn-RS"/>
-        </w:rPr>
-        <w:t>Opciono definišite sve specifične izraze koje čitalac mora da zna da bi shvatio SRS, uključujući skraćenice i akronime. Prepišite svaki akronim i navedite njegovu definiciju. Razmislite o izradi rečnika na nivou preduzeća, koji se može ponovo koristiti i koji obuhvata više projekata i koji sadrži referencu bilo koje odredbe koje se odnose na ovaj projekat.</w:t>
-      </w:r>
-    </w:p>
-    <w:p>
-      <w:pPr>
-        <w:pStyle w:val="27"/>
-        <w:rPr>
-          <w:rFonts w:cs="Arial"/>
-          <w:lang w:val="sr-Latn-RS"/>
-        </w:rPr>
-      </w:pPr>
-      <w:bookmarkStart w:id="64" w:name="_Toc352609414"/>
-      <w:bookmarkStart w:id="65" w:name="_Toc439994697"/>
-      <w:r>
-        <w:rPr>
-          <w:rFonts w:cs="Arial"/>
-          <w:lang w:val="sr-Latn-RS"/>
-        </w:rPr>
-        <w:t>Dodatak B: Model</w:t>
-      </w:r>
-      <w:bookmarkEnd w:id="64"/>
-      <w:bookmarkEnd w:id="65"/>
-      <w:r>
-        <w:rPr>
-          <w:rFonts w:cs="Arial"/>
-          <w:lang w:val="sr-Latn-RS"/>
-        </w:rPr>
-        <w:t>i analize</w:t>
-      </w:r>
-    </w:p>
-    <w:p>
-      <w:pPr>
-        <w:rPr>
-          <w:rFonts w:cs="Arial"/>
-          <w:lang w:val="sr-Latn-RS"/>
-        </w:rPr>
-      </w:pPr>
-      <w:r>
-        <w:rPr>
-          <w:rFonts w:cs="Arial"/>
-          <w:lang w:val="sr-Latn-RS"/>
-        </w:rPr>
-        <w:t xml:space="preserve">Ovaj odeljak uključuje ili ukazuje na relevantne modele analize kao što su sekvencijalni dijagrami, dijagrami toka podataka, dijagrami aktivnosti, dijagrami stanja i E/R dijagrami. Možda biste radije da umetnete određene modele u relevantne odeljke specifikacije umesto da ih prikažete na kraju, ali ih u svakom slučaju treba uključiti u specifikaciju softvera. </w:t>
-      </w:r>
+    </w:p>
+    <w:p>
+      <w:pPr>
+        <w:rPr>
+          <w:rFonts w:cs="Arial"/>
+          <w:lang w:val="sr-Latn-RS"/>
+        </w:rPr>
+      </w:pPr>
+      <w:r>
+        <w:drawing>
+          <wp:inline distT="0" distB="0" distL="114300" distR="114300">
+            <wp:extent cx="6118860" cy="3493770"/>
+            <wp:effectExtent l="0" t="0" r="13335" b="5080"/>
+            <wp:docPr id="6" name="Picture 2"/>
+            <wp:cNvGraphicFramePr>
+              <a:graphicFrameLocks xmlns:a="http://schemas.openxmlformats.org/drawingml/2006/main" noChangeAspect="1"/>
+            </wp:cNvGraphicFramePr>
+            <a:graphic xmlns:a="http://schemas.openxmlformats.org/drawingml/2006/main">
+              <a:graphicData uri="http://schemas.openxmlformats.org/drawingml/2006/picture">
+                <pic:pic xmlns:pic="http://schemas.openxmlformats.org/drawingml/2006/picture">
+                  <pic:nvPicPr>
+                    <pic:cNvPr id="6" name="Picture 2"/>
+                    <pic:cNvPicPr>
+                      <a:picLocks noChangeAspect="1"/>
+                    </pic:cNvPicPr>
+                  </pic:nvPicPr>
+                  <pic:blipFill>
+                    <a:blip r:embed="rId11"/>
+                    <a:stretch>
+                      <a:fillRect/>
+                    </a:stretch>
+                  </pic:blipFill>
+                  <pic:spPr>
+                    <a:xfrm>
+                      <a:off x="0" y="0"/>
+                      <a:ext cx="6118860" cy="3493770"/>
+                    </a:xfrm>
+                    <a:prstGeom prst="rect">
+                      <a:avLst/>
+                    </a:prstGeom>
+                    <a:noFill/>
+                    <a:ln>
+                      <a:noFill/>
+                    </a:ln>
+                  </pic:spPr>
+                </pic:pic>
+              </a:graphicData>
+            </a:graphic>
+          </wp:inline>
+        </w:drawing>
+      </w:r>
+    </w:p>
+    <w:p>
+      <w:pPr>
+        <w:rPr>
+          <w:rFonts w:cs="Arial"/>
+          <w:lang w:val="sr-Latn-RS"/>
+        </w:rPr>
+      </w:pPr>
+    </w:p>
+    <w:bookmarkEnd w:id="57"/>
+    <w:bookmarkEnd w:id="58"/>
+    <w:bookmarkEnd w:id="59"/>
+    <w:bookmarkEnd w:id="60"/>
+    <w:p>
+      <w:pPr>
+        <w:rPr>
+          <w:rFonts w:cs="Arial"/>
+          <w:lang w:val="sr-Latn-RS"/>
+        </w:rPr>
+      </w:pPr>
     </w:p>
     <w:sectPr>
       <w:headerReference r:id="rId8" w:type="default"/>
@@ -7603,7 +8215,7 @@
               <a:graphic xmlns:a="http://schemas.openxmlformats.org/drawingml/2006/main">
                 <a:graphicData uri="http://schemas.microsoft.com/office/word/2010/wordprocessingShape">
                   <wps:wsp>
-                    <wps:cNvSpPr/>
+                    <wps:cNvCnPr/>
                     <wps:spPr>
                       <a:xfrm>
                         <a:off x="0" y="0"/>
@@ -7630,7 +8242,7 @@
         </mc:Choice>
         <mc:Fallback>
           <w:pict>
-            <v:line id="Straight Connector 4" o:spid="_x0000_s1026" o:spt="20" style="position:absolute;left:0pt;margin-left:0pt;margin-top:-6pt;height:0pt;width:468pt;z-index:251659264;mso-width-relative:page;mso-height-relative:page;" filled="f" stroked="t" coordsize="21600,21600" o:gfxdata="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">
+            <v:line id="Straight Connector 4" o:spid="_x0000_s1026" o:spt="20" style="position:absolute;left:0pt;margin-left:0pt;margin-top:-6pt;height:0pt;width:468pt;z-index:251659264;mso-width-relative:page;mso-height-relative:page;" filled="f" stroked="t" coordsize="21600,21600" o:gfxdata="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">
               <v:fill on="f" focussize="0,0"/>
               <v:stroke weight="1.5pt" color="#4F81BD" joinstyle="round"/>
               <v:imagedata o:title=""/>
@@ -7756,7 +8368,7 @@
               <a:graphic xmlns:a="http://schemas.openxmlformats.org/drawingml/2006/main">
                 <a:graphicData uri="http://schemas.microsoft.com/office/word/2010/wordprocessingShape">
                   <wps:wsp>
-                    <wps:cNvSpPr/>
+                    <wps:cNvCnPr/>
                     <wps:spPr>
                       <a:xfrm>
                         <a:off x="0" y="0"/>
@@ -7783,7 +8395,7 @@
         </mc:Choice>
         <mc:Fallback>
           <w:pict>
-            <v:line id="Straight Connector 3" o:spid="_x0000_s1026" o:spt="20" style="position:absolute;left:0pt;margin-left:-9pt;margin-top:5.4pt;height:0.6pt;width:477pt;z-index:251660288;mso-width-relative:margin;mso-height-relative:margin;" filled="f" stroked="t" coordsize="21600,21600" o:gfxdata="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">
+            <v:line id="Straight Connector 3" o:spid="_x0000_s1026" o:spt="20" style="position:absolute;left:0pt;margin-left:-9pt;margin-top:5.4pt;height:0.6pt;width:477pt;z-index:251660288;mso-width-relative:page;mso-height-relative:page;" filled="f" stroked="t" coordsize="21600,21600" o:gfxdata="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">
               <v:fill on="f" focussize="0,0"/>
               <v:stroke weight="1.5pt" color="#4F81BD" joinstyle="round"/>
               <v:imagedata o:title=""/>
@@ -7838,7 +8450,7 @@
               <a:graphic xmlns:a="http://schemas.openxmlformats.org/drawingml/2006/main">
                 <a:graphicData uri="http://schemas.microsoft.com/office/word/2010/wordprocessingShape">
                   <wps:wsp>
-                    <wps:cNvSpPr/>
+                    <wps:cNvCnPr/>
                     <wps:spPr>
                       <a:xfrm>
                         <a:off x="0" y="0"/>
@@ -7865,7 +8477,7 @@
         </mc:Choice>
         <mc:Fallback>
           <w:pict>
-            <v:line id="Lines 3" o:spid="_x0000_s1026" o:spt="20" style="position:absolute;left:0pt;margin-left:-9pt;margin-top:5.4pt;height:0.6pt;width:477pt;z-index:251661312;mso-width-relative:margin;mso-height-relative:margin;" filled="f" stroked="t" coordsize="21600,21600" o:gfxdata="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">
+            <v:line id="Lines 3" o:spid="_x0000_s1026" o:spt="20" style="position:absolute;left:0pt;margin-left:-9pt;margin-top:5.4pt;height:0.6pt;width:477pt;z-index:251661312;mso-width-relative:page;mso-height-relative:page;" filled="f" stroked="t" coordsize="21600,21600" o:gfxdata="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">
               <v:fill on="f" focussize="0,0"/>
               <v:stroke weight="1.5pt" color="#4F81BD" joinstyle="round"/>
               <v:imagedata o:title=""/>
@@ -7920,7 +8532,7 @@
               <a:graphic xmlns:a="http://schemas.openxmlformats.org/drawingml/2006/main">
                 <a:graphicData uri="http://schemas.microsoft.com/office/word/2010/wordprocessingShape">
                   <wps:wsp>
-                    <wps:cNvSpPr/>
+                    <wps:cNvCnPr/>
                     <wps:spPr>
                       <a:xfrm>
                         <a:off x="0" y="0"/>
@@ -7947,7 +8559,7 @@
         </mc:Choice>
         <mc:Fallback>
           <w:pict>
-            <v:line id="Lines 4" o:spid="_x0000_s1026" o:spt="20" style="position:absolute;left:0pt;margin-left:-9pt;margin-top:5.4pt;height:0.6pt;width:477pt;z-index:251662336;mso-width-relative:margin;mso-height-relative:margin;" filled="f" stroked="t" coordsize="21600,21600" o:gfxdata="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">
+            <v:line id="Lines 4" o:spid="_x0000_s1026" o:spt="20" style="position:absolute;left:0pt;margin-left:-9pt;margin-top:5.4pt;height:0.6pt;width:477pt;z-index:251662336;mso-width-relative:page;mso-height-relative:page;" filled="f" stroked="t" coordsize="21600,21600" o:gfxdata="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">
               <v:fill on="f" focussize="0,0"/>
               <v:stroke weight="1.5pt" color="#4F81BD" joinstyle="round"/>
               <v:imagedata o:title=""/>
@@ -9494,7 +10106,7 @@
     </w:pPr>
     <w:rPr>
       <w:b/>
-      <w:color w:val="366091" w:themeColor="accent1" w:themeShade="BF"/>
+      <w:color w:val="376092" w:themeColor="accent1" w:themeShade="BF"/>
       <w:kern w:val="28"/>
       <w:sz w:val="32"/>
     </w:rPr>
@@ -9727,6 +10339,11 @@
     <w:rPr>
       <w:color w:val="0000FF" w:themeColor="hyperlink"/>
       <w:u w:val="single"/>
+      <w14:textFill>
+        <w14:solidFill>
+          <w14:schemeClr w14:val="hlink"/>
+        </w14:solidFill>
+      </w14:textFill>
     </w:rPr>
   </w:style>
   <w:style w:type="character" w:styleId="16">

</xml_diff>